<commit_message>
Edited Ent Report (no net change)
</commit_message>
<xml_diff>
--- a/Documents/Ent Report.docx
+++ b/Documents/Ent Report.docx
@@ -1,6 +1,6 @@
 
 <file path=word/document.xml><?xml version="1.0" encoding="utf-8"?>
-<w:document xmlns:ve="http://schemas.openxmlformats.org/markup-compatibility/2006" xmlns:o="urn:schemas-microsoft-com:office:office" xmlns:r="http://schemas.openxmlformats.org/officeDocument/2006/relationships" xmlns:m="http://schemas.openxmlformats.org/officeDocument/2006/math" xmlns:v="urn:schemas-microsoft-com:vml" xmlns:wp="http://schemas.openxmlformats.org/drawingml/2006/wordprocessingDrawing" xmlns:w10="urn:schemas-microsoft-com:office:word" xmlns:w="http://schemas.openxmlformats.org/wordprocessingml/2006/main" xmlns:wne="http://schemas.microsoft.com/office/word/2006/wordml">
+<w:document xmlns:wpc="http://schemas.microsoft.com/office/word/2010/wordprocessingCanvas" xmlns:mc="http://schemas.openxmlformats.org/markup-compatibility/2006" xmlns:o="urn:schemas-microsoft-com:office:office" xmlns:r="http://schemas.openxmlformats.org/officeDocument/2006/relationships" xmlns:m="http://schemas.openxmlformats.org/officeDocument/2006/math" xmlns:v="urn:schemas-microsoft-com:vml" xmlns:wp14="http://schemas.microsoft.com/office/word/2010/wordprocessingDrawing" xmlns:wp="http://schemas.openxmlformats.org/drawingml/2006/wordprocessingDrawing" xmlns:w10="urn:schemas-microsoft-com:office:word" xmlns:w="http://schemas.openxmlformats.org/wordprocessingml/2006/main" xmlns:w14="http://schemas.microsoft.com/office/word/2010/wordml" xmlns:wpg="http://schemas.microsoft.com/office/word/2010/wordprocessingGroup" xmlns:wpi="http://schemas.microsoft.com/office/word/2010/wordprocessingInk" xmlns:wne="http://schemas.microsoft.com/office/word/2006/wordml" xmlns:wps="http://schemas.microsoft.com/office/word/2010/wordprocessingShape" mc:Ignorable="w14 wp14">
   <w:body>
     <w:p>
       <w:pPr>
@@ -9,8 +9,6 @@
           <w:rFonts w:cs="Arial"/>
         </w:rPr>
       </w:pPr>
-      <w:bookmarkStart w:id="0" w:name="_GoBack"/>
-      <w:bookmarkEnd w:id="0"/>
       <w:smartTag w:uri="urn:schemas-microsoft-com:office:smarttags" w:element="PlaceName">
         <w:r>
           <w:rPr>
@@ -217,10 +215,10 @@
                     </pic:cNvPicPr>
                   </pic:nvPicPr>
                   <pic:blipFill>
-                    <a:blip r:embed="rId7" cstate="print">
+                    <a:blip r:embed="rId8" cstate="print">
                       <a:extLst>
                         <a:ext uri="{28A0092B-C50C-407E-A947-70E740481C1C}">
-                          <a14:useLocalDpi xmlns="" xmlns:wpc="http://schemas.microsoft.com/office/word/2010/wordprocessingCanvas" xmlns:mc="http://schemas.openxmlformats.org/markup-compatibility/2006" xmlns:o="urn:schemas-microsoft-com:office:office" xmlns:v="urn:schemas-microsoft-com:vml" xmlns:wp14="http://schemas.microsoft.com/office/word/2010/wordprocessingDrawing" xmlns:w10="urn:schemas-microsoft-com:office:word" xmlns:w="http://schemas.openxmlformats.org/wordprocessingml/2006/main" xmlns:w14="http://schemas.microsoft.com/office/word/2010/wordml" xmlns:wpg="http://schemas.microsoft.com/office/word/2010/wordprocessingGroup" xmlns:wpi="http://schemas.microsoft.com/office/word/2010/wordprocessingInk" xmlns:wps="http://schemas.microsoft.com/office/word/2010/wordprocessingShape" xmlns:a14="http://schemas.microsoft.com/office/drawing/2010/main" val="0"/>
+                          <a14:useLocalDpi xmlns:a14="http://schemas.microsoft.com/office/drawing/2010/main" val="0"/>
                         </a:ext>
                       </a:extLst>
                     </a:blip>
@@ -255,8 +253,8 @@
           <w:lang w:val="en-IE"/>
         </w:rPr>
         <w:sectPr>
-          <w:footerReference w:type="default" r:id="rId8"/>
-          <w:footerReference w:type="first" r:id="rId9"/>
+          <w:footerReference w:type="default" r:id="rId9"/>
+          <w:footerReference w:type="first" r:id="rId10"/>
           <w:pgSz w:w="12240" w:h="15840" w:code="1"/>
           <w:pgMar w:top="1440" w:right="1797" w:bottom="1440" w:left="1797" w:header="709" w:footer="709" w:gutter="0"/>
           <w:cols w:space="708"/>
@@ -1131,7 +1129,7 @@
           <w:lang w:val="en-IE"/>
         </w:rPr>
       </w:pPr>
-      <w:bookmarkStart w:id="1" w:name="_Toc277949896"/>
+      <w:bookmarkStart w:id="0" w:name="_Toc277949896"/>
       <w:r>
         <w:rPr>
           <w:lang w:val="en-IE"/>
@@ -1139,23 +1137,23 @@
         <w:lastRenderedPageBreak/>
         <w:t>Introduction</w:t>
       </w:r>
+      <w:bookmarkEnd w:id="0"/>
+    </w:p>
+    <w:p>
+      <w:pPr>
+        <w:pStyle w:val="Heading2"/>
+        <w:rPr>
+          <w:lang w:val="en-IE"/>
+        </w:rPr>
+      </w:pPr>
+      <w:bookmarkStart w:id="1" w:name="_Toc277949898"/>
+      <w:r>
+        <w:rPr>
+          <w:lang w:val="en-IE"/>
+        </w:rPr>
+        <w:t>Scope</w:t>
+      </w:r>
       <w:bookmarkEnd w:id="1"/>
-    </w:p>
-    <w:p>
-      <w:pPr>
-        <w:pStyle w:val="Heading2"/>
-        <w:rPr>
-          <w:lang w:val="en-IE"/>
-        </w:rPr>
-      </w:pPr>
-      <w:bookmarkStart w:id="2" w:name="_Toc277949898"/>
-      <w:r>
-        <w:rPr>
-          <w:lang w:val="en-IE"/>
-        </w:rPr>
-        <w:t>Scope</w:t>
-      </w:r>
-      <w:bookmarkEnd w:id="2"/>
     </w:p>
     <w:p>
       <w:pPr>
@@ -1342,7 +1340,7 @@
           <w:lang w:val="en-IE"/>
         </w:rPr>
       </w:pPr>
-      <w:bookmarkStart w:id="3" w:name="_Toc277949899"/>
+      <w:bookmarkStart w:id="2" w:name="_Toc277949899"/>
       <w:r>
         <w:rPr>
           <w:lang w:val="en-IE"/>
@@ -1350,7 +1348,7 @@
         <w:lastRenderedPageBreak/>
         <w:t>Requirements</w:t>
       </w:r>
-      <w:bookmarkEnd w:id="3"/>
+      <w:bookmarkEnd w:id="2"/>
     </w:p>
     <w:p>
       <w:pPr>
@@ -1413,7 +1411,7 @@
           <w:lang w:val="en-IE"/>
         </w:rPr>
       </w:pPr>
-      <w:bookmarkStart w:id="4" w:name="_Toc277949900"/>
+      <w:bookmarkStart w:id="3" w:name="_Toc277949900"/>
       <w:r>
         <w:rPr>
           <w:lang w:val="en-IE"/>
@@ -1421,7 +1419,7 @@
         <w:lastRenderedPageBreak/>
         <w:t>Architecture</w:t>
       </w:r>
-      <w:bookmarkEnd w:id="4"/>
+      <w:bookmarkEnd w:id="3"/>
     </w:p>
     <w:p>
       <w:pPr>
@@ -1465,7 +1463,7 @@
           <w:lang w:val="en-IE"/>
         </w:rPr>
       </w:pPr>
-      <w:bookmarkStart w:id="5" w:name="_Toc277949906"/>
+      <w:bookmarkStart w:id="4" w:name="_Toc277949906"/>
       <w:r>
         <w:rPr>
           <w:lang w:val="en-IE"/>
@@ -1473,7 +1471,7 @@
         <w:lastRenderedPageBreak/>
         <w:t>Implementation</w:t>
       </w:r>
-      <w:bookmarkEnd w:id="5"/>
+      <w:bookmarkEnd w:id="4"/>
     </w:p>
     <w:p>
       <w:pPr>
@@ -1482,7 +1480,7 @@
           <w:lang w:val="en-IE"/>
         </w:rPr>
       </w:pPr>
-      <w:bookmarkStart w:id="6" w:name="_Toc277949907"/>
+      <w:bookmarkStart w:id="5" w:name="_Toc277949907"/>
       <w:r>
         <w:rPr>
           <w:lang w:val="en-IE"/>
@@ -1490,7 +1488,7 @@
         <w:lastRenderedPageBreak/>
         <w:t>Discussion</w:t>
       </w:r>
-      <w:bookmarkEnd w:id="6"/>
+      <w:bookmarkEnd w:id="5"/>
     </w:p>
     <w:p>
       <w:pPr>
@@ -1510,7 +1508,7 @@
           <w:lang w:val="en-IE"/>
         </w:rPr>
       </w:pPr>
-      <w:bookmarkStart w:id="7" w:name="_Toc277949908"/>
+      <w:bookmarkStart w:id="6" w:name="_Toc277949908"/>
       <w:r>
         <w:rPr>
           <w:lang w:val="en-IE"/>
@@ -1518,7 +1516,7 @@
         <w:lastRenderedPageBreak/>
         <w:t>References</w:t>
       </w:r>
-      <w:bookmarkEnd w:id="7"/>
+      <w:bookmarkEnd w:id="6"/>
     </w:p>
     <w:p>
       <w:pPr>
@@ -1531,9 +1529,9 @@
           <w:lang w:val="en-IE"/>
         </w:rPr>
         <w:sectPr>
-          <w:headerReference w:type="default" r:id="rId10"/>
-          <w:headerReference w:type="first" r:id="rId11"/>
-          <w:footerReference w:type="first" r:id="rId12"/>
+          <w:headerReference w:type="default" r:id="rId11"/>
+          <w:headerReference w:type="first" r:id="rId12"/>
+          <w:footerReference w:type="first" r:id="rId13"/>
           <w:pgSz w:w="12240" w:h="15840" w:code="1"/>
           <w:pgMar w:top="1440" w:right="1440" w:bottom="1440" w:left="2155" w:header="709" w:footer="709" w:gutter="0"/>
           <w:cols w:space="708"/>
@@ -1553,7 +1551,7 @@
           <w:lang w:val="en-IE"/>
         </w:rPr>
       </w:pPr>
-      <w:bookmarkStart w:id="8" w:name="_Toc277949909"/>
+      <w:bookmarkStart w:id="7" w:name="_Toc277949909"/>
       <w:r>
         <w:rPr>
           <w:lang w:val="en-IE"/>
@@ -1561,7 +1559,7 @@
         <w:lastRenderedPageBreak/>
         <w:t>Appendices</w:t>
       </w:r>
-      <w:bookmarkEnd w:id="8"/>
+      <w:bookmarkEnd w:id="7"/>
     </w:p>
     <w:p>
       <w:pPr>
@@ -1574,13 +1572,21 @@
           <w:lang w:val="en-IE"/>
         </w:rPr>
       </w:pPr>
-      <w:bookmarkStart w:id="9" w:name="_Toc277949910"/>
-      <w:r>
-        <w:rPr>
-          <w:lang w:val="en-IE"/>
-        </w:rPr>
-        <w:t>Appendix A</w:t>
-      </w:r>
+      <w:bookmarkStart w:id="8" w:name="_Toc277949910"/>
+      <w:r>
+        <w:rPr>
+          <w:lang w:val="en-IE"/>
+        </w:rPr>
+        <w:t xml:space="preserve">Appendix </w:t>
+      </w:r>
+      <w:bookmarkEnd w:id="8"/>
+      <w:r>
+        <w:rPr>
+          <w:lang w:val="en-IE"/>
+        </w:rPr>
+        <w:t>A</w:t>
+      </w:r>
+      <w:bookmarkStart w:id="9" w:name="_GoBack"/>
       <w:bookmarkEnd w:id="9"/>
     </w:p>
     <w:p>
@@ -1602,7 +1608,7 @@
 </file>
 
 <file path=word/endnotes.xml><?xml version="1.0" encoding="utf-8"?>
-<w:endnotes xmlns:ve="http://schemas.openxmlformats.org/markup-compatibility/2006" xmlns:o="urn:schemas-microsoft-com:office:office" xmlns:r="http://schemas.openxmlformats.org/officeDocument/2006/relationships" xmlns:m="http://schemas.openxmlformats.org/officeDocument/2006/math" xmlns:v="urn:schemas-microsoft-com:vml" xmlns:wp="http://schemas.openxmlformats.org/drawingml/2006/wordprocessingDrawing" xmlns:w10="urn:schemas-microsoft-com:office:word" xmlns:w="http://schemas.openxmlformats.org/wordprocessingml/2006/main" xmlns:wne="http://schemas.microsoft.com/office/word/2006/wordml">
+<w:endnotes xmlns:wpc="http://schemas.microsoft.com/office/word/2010/wordprocessingCanvas" xmlns:mc="http://schemas.openxmlformats.org/markup-compatibility/2006" xmlns:o="urn:schemas-microsoft-com:office:office" xmlns:r="http://schemas.openxmlformats.org/officeDocument/2006/relationships" xmlns:m="http://schemas.openxmlformats.org/officeDocument/2006/math" xmlns:v="urn:schemas-microsoft-com:vml" xmlns:wp14="http://schemas.microsoft.com/office/word/2010/wordprocessingDrawing" xmlns:wp="http://schemas.openxmlformats.org/drawingml/2006/wordprocessingDrawing" xmlns:w10="urn:schemas-microsoft-com:office:word" xmlns:w="http://schemas.openxmlformats.org/wordprocessingml/2006/main" xmlns:w14="http://schemas.microsoft.com/office/word/2010/wordml" xmlns:wpg="http://schemas.microsoft.com/office/word/2010/wordprocessingGroup" xmlns:wpi="http://schemas.microsoft.com/office/word/2010/wordprocessingInk" xmlns:wne="http://schemas.microsoft.com/office/word/2006/wordml" xmlns:wps="http://schemas.microsoft.com/office/word/2010/wordprocessingShape" mc:Ignorable="w14 wp14">
   <w:endnote w:type="separator" w:id="-1">
     <w:p>
       <w:r>
@@ -1621,7 +1627,7 @@
 </file>
 
 <file path=word/footer1.xml><?xml version="1.0" encoding="utf-8"?>
-<w:ftr xmlns:ve="http://schemas.openxmlformats.org/markup-compatibility/2006" xmlns:o="urn:schemas-microsoft-com:office:office" xmlns:r="http://schemas.openxmlformats.org/officeDocument/2006/relationships" xmlns:m="http://schemas.openxmlformats.org/officeDocument/2006/math" xmlns:v="urn:schemas-microsoft-com:vml" xmlns:wp="http://schemas.openxmlformats.org/drawingml/2006/wordprocessingDrawing" xmlns:w10="urn:schemas-microsoft-com:office:word" xmlns:w="http://schemas.openxmlformats.org/wordprocessingml/2006/main" xmlns:wne="http://schemas.microsoft.com/office/word/2006/wordml">
+<w:ftr xmlns:wpc="http://schemas.microsoft.com/office/word/2010/wordprocessingCanvas" xmlns:mc="http://schemas.openxmlformats.org/markup-compatibility/2006" xmlns:o="urn:schemas-microsoft-com:office:office" xmlns:r="http://schemas.openxmlformats.org/officeDocument/2006/relationships" xmlns:m="http://schemas.openxmlformats.org/officeDocument/2006/math" xmlns:v="urn:schemas-microsoft-com:vml" xmlns:wp14="http://schemas.microsoft.com/office/word/2010/wordprocessingDrawing" xmlns:wp="http://schemas.openxmlformats.org/drawingml/2006/wordprocessingDrawing" xmlns:w10="urn:schemas-microsoft-com:office:word" xmlns:w="http://schemas.openxmlformats.org/wordprocessingml/2006/main" xmlns:w14="http://schemas.microsoft.com/office/word/2010/wordml" xmlns:wpg="http://schemas.microsoft.com/office/word/2010/wordprocessingGroup" xmlns:wpi="http://schemas.microsoft.com/office/word/2010/wordprocessingInk" xmlns:wne="http://schemas.microsoft.com/office/word/2006/wordml" xmlns:wps="http://schemas.microsoft.com/office/word/2010/wordprocessingShape" mc:Ignorable="w14 wp14">
   <w:p>
     <w:pPr>
       <w:pStyle w:val="Footer"/>
@@ -1659,7 +1665,7 @@
         <w:rFonts w:ascii="Times New Roman" w:hAnsi="Times New Roman"/>
         <w:noProof/>
       </w:rPr>
-      <w:t>- 3 -</w:t>
+      <w:t>- 9 -</w:t>
     </w:r>
     <w:r>
       <w:rPr>
@@ -1694,7 +1700,7 @@
 </file>
 
 <file path=word/footer2.xml><?xml version="1.0" encoding="utf-8"?>
-<w:ftr xmlns:ve="http://schemas.openxmlformats.org/markup-compatibility/2006" xmlns:o="urn:schemas-microsoft-com:office:office" xmlns:r="http://schemas.openxmlformats.org/officeDocument/2006/relationships" xmlns:m="http://schemas.openxmlformats.org/officeDocument/2006/math" xmlns:v="urn:schemas-microsoft-com:vml" xmlns:wp="http://schemas.openxmlformats.org/drawingml/2006/wordprocessingDrawing" xmlns:w10="urn:schemas-microsoft-com:office:word" xmlns:w="http://schemas.openxmlformats.org/wordprocessingml/2006/main" xmlns:wne="http://schemas.microsoft.com/office/word/2006/wordml">
+<w:ftr xmlns:wpc="http://schemas.microsoft.com/office/word/2010/wordprocessingCanvas" xmlns:mc="http://schemas.openxmlformats.org/markup-compatibility/2006" xmlns:o="urn:schemas-microsoft-com:office:office" xmlns:r="http://schemas.openxmlformats.org/officeDocument/2006/relationships" xmlns:m="http://schemas.openxmlformats.org/officeDocument/2006/math" xmlns:v="urn:schemas-microsoft-com:vml" xmlns:wp14="http://schemas.microsoft.com/office/word/2010/wordprocessingDrawing" xmlns:wp="http://schemas.openxmlformats.org/drawingml/2006/wordprocessingDrawing" xmlns:w10="urn:schemas-microsoft-com:office:word" xmlns:w="http://schemas.openxmlformats.org/wordprocessingml/2006/main" xmlns:w14="http://schemas.microsoft.com/office/word/2010/wordml" xmlns:wpg="http://schemas.microsoft.com/office/word/2010/wordprocessingGroup" xmlns:wpi="http://schemas.microsoft.com/office/word/2010/wordprocessingInk" xmlns:wne="http://schemas.microsoft.com/office/word/2006/wordml" xmlns:wps="http://schemas.microsoft.com/office/word/2010/wordprocessingShape" mc:Ignorable="w14 wp14">
   <w:p>
     <w:pPr>
       <w:pStyle w:val="Footer"/>
@@ -1705,7 +1711,7 @@
 </file>
 
 <file path=word/footer3.xml><?xml version="1.0" encoding="utf-8"?>
-<w:ftr xmlns:ve="http://schemas.openxmlformats.org/markup-compatibility/2006" xmlns:o="urn:schemas-microsoft-com:office:office" xmlns:r="http://schemas.openxmlformats.org/officeDocument/2006/relationships" xmlns:m="http://schemas.openxmlformats.org/officeDocument/2006/math" xmlns:v="urn:schemas-microsoft-com:vml" xmlns:wp="http://schemas.openxmlformats.org/drawingml/2006/wordprocessingDrawing" xmlns:w10="urn:schemas-microsoft-com:office:word" xmlns:w="http://schemas.openxmlformats.org/wordprocessingml/2006/main" xmlns:wne="http://schemas.microsoft.com/office/word/2006/wordml">
+<w:ftr xmlns:wpc="http://schemas.microsoft.com/office/word/2010/wordprocessingCanvas" xmlns:mc="http://schemas.openxmlformats.org/markup-compatibility/2006" xmlns:o="urn:schemas-microsoft-com:office:office" xmlns:r="http://schemas.openxmlformats.org/officeDocument/2006/relationships" xmlns:m="http://schemas.openxmlformats.org/officeDocument/2006/math" xmlns:v="urn:schemas-microsoft-com:vml" xmlns:wp14="http://schemas.microsoft.com/office/word/2010/wordprocessingDrawing" xmlns:wp="http://schemas.openxmlformats.org/drawingml/2006/wordprocessingDrawing" xmlns:w10="urn:schemas-microsoft-com:office:word" xmlns:w="http://schemas.openxmlformats.org/wordprocessingml/2006/main" xmlns:w14="http://schemas.microsoft.com/office/word/2010/wordml" xmlns:wpg="http://schemas.microsoft.com/office/word/2010/wordprocessingGroup" xmlns:wpi="http://schemas.microsoft.com/office/word/2010/wordprocessingInk" xmlns:wne="http://schemas.microsoft.com/office/word/2006/wordml" xmlns:wps="http://schemas.microsoft.com/office/word/2010/wordprocessingShape" mc:Ignorable="w14 wp14">
   <w:p>
     <w:pPr>
       <w:pStyle w:val="Footer"/>
@@ -1738,7 +1744,7 @@
         <w:rFonts w:ascii="Times New Roman" w:hAnsi="Times New Roman"/>
         <w:noProof/>
       </w:rPr>
-      <w:t>- 4 -</w:t>
+      <w:t>- 10 -</w:t>
     </w:r>
     <w:r>
       <w:rPr>
@@ -1752,7 +1758,7 @@
 </file>
 
 <file path=word/footnotes.xml><?xml version="1.0" encoding="utf-8"?>
-<w:footnotes xmlns:ve="http://schemas.openxmlformats.org/markup-compatibility/2006" xmlns:o="urn:schemas-microsoft-com:office:office" xmlns:r="http://schemas.openxmlformats.org/officeDocument/2006/relationships" xmlns:m="http://schemas.openxmlformats.org/officeDocument/2006/math" xmlns:v="urn:schemas-microsoft-com:vml" xmlns:wp="http://schemas.openxmlformats.org/drawingml/2006/wordprocessingDrawing" xmlns:w10="urn:schemas-microsoft-com:office:word" xmlns:w="http://schemas.openxmlformats.org/wordprocessingml/2006/main" xmlns:wne="http://schemas.microsoft.com/office/word/2006/wordml">
+<w:footnotes xmlns:wpc="http://schemas.microsoft.com/office/word/2010/wordprocessingCanvas" xmlns:mc="http://schemas.openxmlformats.org/markup-compatibility/2006" xmlns:o="urn:schemas-microsoft-com:office:office" xmlns:r="http://schemas.openxmlformats.org/officeDocument/2006/relationships" xmlns:m="http://schemas.openxmlformats.org/officeDocument/2006/math" xmlns:v="urn:schemas-microsoft-com:vml" xmlns:wp14="http://schemas.microsoft.com/office/word/2010/wordprocessingDrawing" xmlns:wp="http://schemas.openxmlformats.org/drawingml/2006/wordprocessingDrawing" xmlns:w10="urn:schemas-microsoft-com:office:word" xmlns:w="http://schemas.openxmlformats.org/wordprocessingml/2006/main" xmlns:w14="http://schemas.microsoft.com/office/word/2010/wordml" xmlns:wpg="http://schemas.microsoft.com/office/word/2010/wordprocessingGroup" xmlns:wpi="http://schemas.microsoft.com/office/word/2010/wordprocessingInk" xmlns:wne="http://schemas.microsoft.com/office/word/2006/wordml" xmlns:wps="http://schemas.microsoft.com/office/word/2010/wordprocessingShape" mc:Ignorable="w14 wp14">
   <w:footnote w:type="separator" w:id="-1">
     <w:p>
       <w:r>
@@ -1771,7 +1777,7 @@
 </file>
 
 <file path=word/header1.xml><?xml version="1.0" encoding="utf-8"?>
-<w:hdr xmlns:ve="http://schemas.openxmlformats.org/markup-compatibility/2006" xmlns:o="urn:schemas-microsoft-com:office:office" xmlns:r="http://schemas.openxmlformats.org/officeDocument/2006/relationships" xmlns:m="http://schemas.openxmlformats.org/officeDocument/2006/math" xmlns:v="urn:schemas-microsoft-com:vml" xmlns:wp="http://schemas.openxmlformats.org/drawingml/2006/wordprocessingDrawing" xmlns:w10="urn:schemas-microsoft-com:office:word" xmlns:w="http://schemas.openxmlformats.org/wordprocessingml/2006/main" xmlns:wne="http://schemas.microsoft.com/office/word/2006/wordml">
+<w:hdr xmlns:wpc="http://schemas.microsoft.com/office/word/2010/wordprocessingCanvas" xmlns:mc="http://schemas.openxmlformats.org/markup-compatibility/2006" xmlns:o="urn:schemas-microsoft-com:office:office" xmlns:r="http://schemas.openxmlformats.org/officeDocument/2006/relationships" xmlns:m="http://schemas.openxmlformats.org/officeDocument/2006/math" xmlns:v="urn:schemas-microsoft-com:vml" xmlns:wp14="http://schemas.microsoft.com/office/word/2010/wordprocessingDrawing" xmlns:wp="http://schemas.openxmlformats.org/drawingml/2006/wordprocessingDrawing" xmlns:w10="urn:schemas-microsoft-com:office:word" xmlns:w="http://schemas.openxmlformats.org/wordprocessingml/2006/main" xmlns:w14="http://schemas.microsoft.com/office/word/2010/wordml" xmlns:wpg="http://schemas.microsoft.com/office/word/2010/wordprocessingGroup" xmlns:wpi="http://schemas.microsoft.com/office/word/2010/wordprocessingInk" xmlns:wne="http://schemas.microsoft.com/office/word/2006/wordml" xmlns:wps="http://schemas.microsoft.com/office/word/2010/wordprocessingShape" mc:Ignorable="w14 wp14">
   <w:p>
     <w:pPr>
       <w:pStyle w:val="Header"/>
@@ -1809,7 +1815,7 @@
 </file>
 
 <file path=word/header2.xml><?xml version="1.0" encoding="utf-8"?>
-<w:hdr xmlns:ve="http://schemas.openxmlformats.org/markup-compatibility/2006" xmlns:o="urn:schemas-microsoft-com:office:office" xmlns:r="http://schemas.openxmlformats.org/officeDocument/2006/relationships" xmlns:m="http://schemas.openxmlformats.org/officeDocument/2006/math" xmlns:v="urn:schemas-microsoft-com:vml" xmlns:wp="http://schemas.openxmlformats.org/drawingml/2006/wordprocessingDrawing" xmlns:w10="urn:schemas-microsoft-com:office:word" xmlns:w="http://schemas.openxmlformats.org/wordprocessingml/2006/main" xmlns:wne="http://schemas.microsoft.com/office/word/2006/wordml">
+<w:hdr xmlns:wpc="http://schemas.microsoft.com/office/word/2010/wordprocessingCanvas" xmlns:mc="http://schemas.openxmlformats.org/markup-compatibility/2006" xmlns:o="urn:schemas-microsoft-com:office:office" xmlns:r="http://schemas.openxmlformats.org/officeDocument/2006/relationships" xmlns:m="http://schemas.openxmlformats.org/officeDocument/2006/math" xmlns:v="urn:schemas-microsoft-com:vml" xmlns:wp14="http://schemas.microsoft.com/office/word/2010/wordprocessingDrawing" xmlns:wp="http://schemas.openxmlformats.org/drawingml/2006/wordprocessingDrawing" xmlns:w10="urn:schemas-microsoft-com:office:word" xmlns:w="http://schemas.openxmlformats.org/wordprocessingml/2006/main" xmlns:w14="http://schemas.microsoft.com/office/word/2010/wordml" xmlns:wpg="http://schemas.microsoft.com/office/word/2010/wordprocessingGroup" xmlns:wpi="http://schemas.microsoft.com/office/word/2010/wordprocessingInk" xmlns:wne="http://schemas.microsoft.com/office/word/2006/wordml" xmlns:wps="http://schemas.microsoft.com/office/word/2010/wordprocessingShape" mc:Ignorable="w14 wp14">
   <w:p>
     <w:pPr>
       <w:pStyle w:val="Header"/>
@@ -1853,7 +1859,7 @@
 </file>
 
 <file path=word/numbering.xml><?xml version="1.0" encoding="utf-8"?>
-<w:numbering xmlns:ve="http://schemas.openxmlformats.org/markup-compatibility/2006" xmlns:o="urn:schemas-microsoft-com:office:office" xmlns:r="http://schemas.openxmlformats.org/officeDocument/2006/relationships" xmlns:m="http://schemas.openxmlformats.org/officeDocument/2006/math" xmlns:v="urn:schemas-microsoft-com:vml" xmlns:wp="http://schemas.openxmlformats.org/drawingml/2006/wordprocessingDrawing" xmlns:w10="urn:schemas-microsoft-com:office:word" xmlns:w="http://schemas.openxmlformats.org/wordprocessingml/2006/main" xmlns:wne="http://schemas.microsoft.com/office/word/2006/wordml">
+<w:numbering xmlns:wpc="http://schemas.microsoft.com/office/word/2010/wordprocessingCanvas" xmlns:mc="http://schemas.openxmlformats.org/markup-compatibility/2006" xmlns:o="urn:schemas-microsoft-com:office:office" xmlns:r="http://schemas.openxmlformats.org/officeDocument/2006/relationships" xmlns:m="http://schemas.openxmlformats.org/officeDocument/2006/math" xmlns:v="urn:schemas-microsoft-com:vml" xmlns:wp14="http://schemas.microsoft.com/office/word/2010/wordprocessingDrawing" xmlns:wp="http://schemas.openxmlformats.org/drawingml/2006/wordprocessingDrawing" xmlns:w10="urn:schemas-microsoft-com:office:word" xmlns:w="http://schemas.openxmlformats.org/wordprocessingml/2006/main" xmlns:w14="http://schemas.microsoft.com/office/word/2010/wordml" xmlns:wpg="http://schemas.microsoft.com/office/word/2010/wordprocessingGroup" xmlns:wpi="http://schemas.microsoft.com/office/word/2010/wordprocessingInk" xmlns:wne="http://schemas.microsoft.com/office/word/2006/wordml" xmlns:wps="http://schemas.microsoft.com/office/word/2010/wordprocessingShape" mc:Ignorable="w14 wp14">
   <w:abstractNum w:abstractNumId="0">
     <w:nsid w:val="05C62DB8"/>
     <w:multiLevelType w:val="hybridMultilevel"/>
@@ -3017,7 +3023,7 @@
 </file>
 
 <file path=word/styles.xml><?xml version="1.0" encoding="utf-8"?>
-<w:styles xmlns:r="http://schemas.openxmlformats.org/officeDocument/2006/relationships" xmlns:w="http://schemas.openxmlformats.org/wordprocessingml/2006/main">
+<w:styles xmlns:mc="http://schemas.openxmlformats.org/markup-compatibility/2006" xmlns:r="http://schemas.openxmlformats.org/officeDocument/2006/relationships" xmlns:w="http://schemas.openxmlformats.org/wordprocessingml/2006/main" xmlns:w14="http://schemas.microsoft.com/office/word/2010/wordml" mc:Ignorable="w14">
   <w:docDefaults>
     <w:rPrDefault>
       <w:rPr>
@@ -3253,7 +3259,6 @@
     <w:uiPriority w:val="99"/>
     <w:semiHidden/>
     <w:unhideWhenUsed/>
-    <w:qFormat/>
     <w:tblPr>
       <w:tblInd w:w="0" w:type="dxa"/>
       <w:tblCellMar>

</xml_diff>